<commit_message>
Game eva report final version
</commit_message>
<xml_diff>
--- a/Qmethods/CMV1B_Group 3_Evaluation Report.docx
+++ b/Qmethods/CMV1B_Group 3_Evaluation Report.docx
@@ -385,8 +385,13 @@
           <w:pPr>
             <w:pStyle w:val="Kopvaninhoudsopgave"/>
           </w:pPr>
+          <w:proofErr w:type="spellStart"/>
           <w:r>
-            <w:t>Inhoud</w:t>
+            <w:t>Table</w:t>
+          </w:r>
+          <w:proofErr w:type="spellEnd"/>
+          <w:r>
+            <w:t xml:space="preserve"> of contents</w:t>
           </w:r>
         </w:p>
         <w:p>
@@ -1417,7 +1422,31 @@
         <w:rPr>
           <w:color w:val="auto"/>
         </w:rPr>
-        <w:t>, so we can easily distinguish the people we're looking for form others.</w:t>
+        <w:t>, so we can easily distinguish the people we're looking for</w:t>
+      </w:r>
+      <w:r>
+        <w:rPr>
+          <w:color w:val="auto"/>
+        </w:rPr>
+        <w:t>,</w:t>
+      </w:r>
+      <w:r>
+        <w:rPr>
+          <w:color w:val="auto"/>
+        </w:rPr>
+        <w:t xml:space="preserve"> </w:t>
+      </w:r>
+      <w:r>
+        <w:rPr>
+          <w:color w:val="auto"/>
+        </w:rPr>
+        <w:t>from people who are not relevant to our game</w:t>
+      </w:r>
+      <w:r>
+        <w:rPr>
+          <w:color w:val="auto"/>
+        </w:rPr>
+        <w:t>.</w:t>
       </w:r>
     </w:p>
     <w:p>
@@ -7345,7 +7374,7 @@
 </file>
 
 <file path=customXml/itemProps1.xml><?xml version="1.0" encoding="utf-8"?>
-<ds:datastoreItem xmlns:ds="http://schemas.openxmlformats.org/officeDocument/2006/customXml" ds:itemID="{85DBB15E-CB03-4F0F-ABF2-E838E9A6D269}">
+<ds:datastoreItem xmlns:ds="http://schemas.openxmlformats.org/officeDocument/2006/customXml" ds:itemID="{6F4F0EAB-512A-4A43-87A6-42255FE1969A}">
   <ds:schemaRefs>
     <ds:schemaRef ds:uri="http://schemas.openxmlformats.org/officeDocument/2006/bibliography"/>
   </ds:schemaRefs>

</xml_diff>